<commit_message>
thinking about the design of this program
</commit_message>
<xml_diff>
--- a/readme/细节.docx
+++ b/readme/细节.docx
@@ -128,13 +128,7 @@
       </w:r>
     </w:p>
     <w:p/>
-    <w:p>
-      <w:pPr>
-        <w:rPr>
-          <w:rFonts w:hint="eastAsia"/>
-        </w:rPr>
-      </w:pPr>
-    </w:p>
+    <w:p/>
     <w:p>
       <w:r>
         <w:rPr>
@@ -143,7 +137,6 @@
         <w:t>一个是添加一个样式，可以指向当前所在的tab。</w:t>
       </w:r>
     </w:p>
-    <w:p/>
     <w:p>
       <w:pPr>
         <w:pStyle w:val="1"/>
@@ -156,11 +149,71 @@
       </w:r>
     </w:p>
     <w:p>
+      <w:r>
+        <w:rPr>
+          <w:rFonts w:hint="eastAsia"/>
+        </w:rPr>
+        <w:t>地图实际上是一个widget，里面有scene和view成员。</w:t>
+      </w:r>
+    </w:p>
+    <w:p/>
+    <w:p>
+      <w:r>
+        <w:rPr>
+          <w:rFonts w:hint="eastAsia"/>
+        </w:rPr>
+        <w:t>要想实现和图层管理器的数据共享，最好的方式是在客户端中加载这两个类，然后通过图层管理器定义的dump方法加载数据。</w:t>
+      </w:r>
+    </w:p>
+    <w:p/>
+    <w:p>
+      <w:r>
+        <w:rPr>
+          <w:rFonts w:hint="eastAsia"/>
+        </w:rPr>
+        <w:t>从图层到地图还有一个重要的流程，就是投影。但这是后面的工作了</w:t>
+      </w:r>
+    </w:p>
+    <w:p/>
+    <w:p>
+      <w:pPr>
+        <w:rPr>
+          <w:rFonts w:hint="eastAsia"/>
+        </w:rPr>
+      </w:pPr>
+    </w:p>
+    <w:p>
+      <w:pPr>
+        <w:pStyle w:val="1"/>
+      </w:pPr>
+      <w:r>
+        <w:rPr>
+          <w:rFonts w:hint="eastAsia"/>
+        </w:rPr>
+        <w:t>要素</w:t>
+      </w:r>
+      <w:r>
+        <w:rPr>
+          <w:rFonts w:hint="eastAsia"/>
+        </w:rPr>
+        <w:t>、图层、</w:t>
+      </w:r>
+      <w:r>
+        <w:rPr>
+          <w:rFonts w:hint="eastAsia"/>
+        </w:rPr>
+        <w:t>图层</w:t>
+      </w:r>
+      <w:r>
+        <w:rPr>
+          <w:rFonts w:hint="eastAsia"/>
+        </w:rPr>
+        <w:t>管理器</w:t>
+      </w:r>
+    </w:p>
+    <w:p>
       <w:pPr>
         <w:pStyle w:val="2"/>
-        <w:rPr>
-          <w:rFonts w:hint="eastAsia"/>
-        </w:rPr>
       </w:pPr>
       <w:r>
         <w:rPr>
@@ -170,78 +223,269 @@
       </w:r>
     </w:p>
     <w:p>
-      <w:r>
-        <w:rPr>
-          <w:rFonts w:hint="eastAsia"/>
-        </w:rPr>
-        <w:t>地图有缩放、点击、平移事件，缩放可以缩放尺度，点击事件可以返回点击到的目标项。</w:t>
-      </w:r>
-    </w:p>
-    <w:p>
-      <w:r>
-        <w:rPr>
-          <w:rFonts w:hint="eastAsia"/>
-        </w:rPr>
-        <w:t>此外，地图还有显示功能，现在重要的是</w:t>
-      </w:r>
-      <w:proofErr w:type="gramStart"/>
-      <w:r>
-        <w:rPr>
-          <w:rFonts w:hint="eastAsia"/>
-        </w:rPr>
-        <w:t>图层功能</w:t>
-      </w:r>
-      <w:proofErr w:type="gramEnd"/>
-      <w:r>
-        <w:rPr>
-          <w:rFonts w:hint="eastAsia"/>
-        </w:rPr>
-        <w:t>的实现，我的想法是添加一个layer数组来做这一件事情。</w:t>
-      </w:r>
-    </w:p>
-    <w:p>
-      <w:r>
-        <w:rPr>
-          <w:rFonts w:hint="eastAsia"/>
-        </w:rPr>
-        <w:t>需要注意的是，程序里面的数组实际上也是唯一的，即只有这一个。</w:t>
-      </w:r>
-    </w:p>
-    <w:p>
-      <w:r>
-        <w:rPr>
-          <w:rFonts w:hint="eastAsia"/>
-        </w:rPr>
-        <w:t>那么我的想法就是建一个全局的单例图层数组类，对其他程序提供开放的接口。</w:t>
-      </w:r>
-      <w:r>
-        <w:rPr>
-          <w:rFonts w:hint="eastAsia"/>
-        </w:rPr>
-        <w:t>那么这里又设计到</w:t>
-      </w:r>
-      <w:proofErr w:type="gramStart"/>
-      <w:r>
-        <w:rPr>
-          <w:rFonts w:hint="eastAsia"/>
-        </w:rPr>
-        <w:t>了图层数组</w:t>
-      </w:r>
-      <w:proofErr w:type="gramEnd"/>
-      <w:r>
-        <w:rPr>
-          <w:rFonts w:hint="eastAsia"/>
-        </w:rPr>
-        <w:t>里面的item到底要装什么，实际上这里又涉及到了对底层几何对象的设计。那么后续工作的路线就明晰了。</w:t>
-      </w:r>
-    </w:p>
-    <w:p/>
-    <w:p>
-      <w:r>
-        <w:rPr>
-          <w:rFonts w:hint="eastAsia"/>
-        </w:rPr>
-        <w:t>数组选择，动态数组，动态数组的类型是</w:t>
+      <w:pPr>
+        <w:rPr>
+          <w:rFonts w:hint="eastAsia"/>
+        </w:rPr>
+      </w:pPr>
+    </w:p>
+    <w:p>
+      <w:r>
+        <w:rPr>
+          <w:rFonts w:hint="eastAsia"/>
+        </w:rPr>
+        <w:t>要素类需</w:t>
+      </w:r>
+      <w:r>
+        <w:rPr>
+          <w:rFonts w:hint="eastAsia"/>
+        </w:rPr>
+        <w:t>要自己修改数据。提供开放的</w:t>
+      </w:r>
+      <w:r>
+        <w:rPr>
+          <w:rFonts w:hint="eastAsia"/>
+        </w:rPr>
+        <w:t>接口来供修改需求。包括修改数据原本的坐标信息（移动，缩放</w:t>
+      </w:r>
+      <w:r>
+        <w:rPr>
+          <w:rFonts w:hint="eastAsia"/>
+        </w:rPr>
+        <w:t>，旋转，编辑折点</w:t>
+      </w:r>
+      <w:r>
+        <w:rPr>
+          <w:rFonts w:hint="eastAsia"/>
+        </w:rPr>
+        <w:t>）</w:t>
+      </w:r>
+      <w:r>
+        <w:rPr>
+          <w:rFonts w:hint="eastAsia"/>
+        </w:rPr>
+        <w:t>。这里还需要能通过对话框编辑几何图元的其他属性</w:t>
+      </w:r>
+      <w:r>
+        <w:rPr>
+          <w:rFonts w:hint="eastAsia"/>
+        </w:rPr>
+        <w:t>。</w:t>
+      </w:r>
+    </w:p>
+    <w:p/>
+    <w:p>
+      <w:r>
+        <w:rPr>
+          <w:rFonts w:hint="eastAsia"/>
+        </w:rPr>
+        <w:t>要素在图层中，图层在图层管理器中，他们分别是多对1，多对1的关系。</w:t>
+      </w:r>
+    </w:p>
+    <w:p>
+      <w:r>
+        <w:rPr>
+          <w:rFonts w:hint="eastAsia"/>
+        </w:rPr>
+        <w:lastRenderedPageBreak/>
+        <w:t>我这里这么做的原因时如果通过父类指针调用子类的方式，那么就无法调用到子类的成员。</w:t>
+      </w:r>
+    </w:p>
+    <w:p>
+      <w:r>
+        <w:rPr>
+          <w:rFonts w:hint="eastAsia"/>
+        </w:rPr>
+        <w:t>所以只能这么做。</w:t>
+      </w:r>
+    </w:p>
+    <w:p>
+      <w:r>
+        <w:rPr>
+          <w:rFonts w:hint="eastAsia"/>
+        </w:rPr>
+        <w:t>这里的要素需要以指针的方式存在。</w:t>
+      </w:r>
+    </w:p>
+    <w:p>
+      <w:pPr>
+        <w:rPr>
+          <w:rFonts w:hint="eastAsia"/>
+        </w:rPr>
+      </w:pPr>
+    </w:p>
+    <w:p>
+      <w:r>
+        <w:rPr>
+          <w:rFonts w:hint="eastAsia"/>
+        </w:rPr>
+        <w:t>图</w:t>
+      </w:r>
+      <w:r>
+        <w:rPr>
+          <w:rFonts w:hint="eastAsia"/>
+        </w:rPr>
+        <w:t>层负责容纳数据，有多少中要素，对应的就有多少种图层。</w:t>
+      </w:r>
+    </w:p>
+    <w:p>
+      <w:pPr>
+        <w:rPr>
+          <w:rFonts w:hint="eastAsia"/>
+        </w:rPr>
+      </w:pPr>
+    </w:p>
+    <w:p>
+      <w:r>
+        <w:rPr>
+          <w:rFonts w:hint="eastAsia"/>
+        </w:rPr>
+        <w:t>图层管理器也是一样的，有多少种图层，对应的就应该有多少种图层容器。</w:t>
+      </w:r>
+    </w:p>
+    <w:p>
+      <w:pPr>
+        <w:rPr>
+          <w:rFonts w:hint="eastAsia"/>
+        </w:rPr>
+      </w:pPr>
+    </w:p>
+    <w:p>
+      <w:pPr>
+        <w:rPr>
+          <w:rFonts w:hint="eastAsia"/>
+        </w:rPr>
+      </w:pPr>
+      <w:r>
+        <w:rPr>
+          <w:rFonts w:hint="eastAsia"/>
+        </w:rPr>
+        <w:t>要素实现自己的方法，图层通过实现批量修改和单个修改开放接口，这里还要包括</w:t>
+      </w:r>
+      <w:r>
+        <w:rPr>
+          <w:rFonts w:hint="eastAsia"/>
+        </w:rPr>
+        <w:t>批量修改</w:t>
+      </w:r>
+      <w:proofErr w:type="spellStart"/>
+      <w:r>
+        <w:rPr>
+          <w:rFonts w:hint="eastAsia"/>
+        </w:rPr>
+        <w:t>zValue</w:t>
+      </w:r>
+      <w:proofErr w:type="spellEnd"/>
+      <w:r>
+        <w:rPr>
+          <w:rFonts w:hint="eastAsia"/>
+        </w:rPr>
+        <w:t>。</w:t>
+      </w:r>
+      <w:r>
+        <w:rPr>
+          <w:rFonts w:hint="eastAsia"/>
+        </w:rPr>
+        <w:t>实际上这是一种</w:t>
+      </w:r>
+      <w:r>
+        <w:rPr>
+          <w:rFonts w:hint="eastAsia"/>
+          <w:b/>
+          <w:bCs/>
+        </w:rPr>
+        <w:t>中介模式</w:t>
+      </w:r>
+      <w:r>
+        <w:rPr>
+          <w:rFonts w:hint="eastAsia"/>
+        </w:rPr>
+        <w:t>。</w:t>
+      </w:r>
+    </w:p>
+    <w:p/>
+    <w:p>
+      <w:r>
+        <w:rPr>
+          <w:rFonts w:hint="eastAsia"/>
+        </w:rPr>
+        <w:t>图层管理器只有一个功能，那就是</w:t>
+      </w:r>
+      <w:r>
+        <w:rPr>
+          <w:rFonts w:hint="eastAsia"/>
+        </w:rPr>
+        <w:t>按照既定的顺序给每隔图层分配</w:t>
+      </w:r>
+      <w:proofErr w:type="spellStart"/>
+      <w:r>
+        <w:rPr>
+          <w:rFonts w:hint="eastAsia"/>
+        </w:rPr>
+        <w:t>zvalue</w:t>
+      </w:r>
+      <w:proofErr w:type="spellEnd"/>
+      <w:r>
+        <w:rPr>
+          <w:rFonts w:hint="eastAsia"/>
+        </w:rPr>
+        <w:t>，并通知做出改变。</w:t>
+      </w:r>
+    </w:p>
+    <w:p/>
+    <w:p>
+      <w:pPr>
+        <w:pStyle w:val="1"/>
+      </w:pPr>
+      <w:r>
+        <w:rPr>
+          <w:rFonts w:hint="eastAsia"/>
+        </w:rPr>
+        <w:t>菜单栏 编辑模块</w:t>
+      </w:r>
+    </w:p>
+    <w:p>
+      <w:pPr>
+        <w:pStyle w:val="2"/>
+        <w:rPr>
+          <w:rFonts w:hint="eastAsia"/>
+        </w:rPr>
+      </w:pPr>
+      <w:r>
+        <w:rPr>
+          <w:rFonts w:hint="eastAsia"/>
+        </w:rPr>
+        <w:t>思路</w:t>
+      </w:r>
+    </w:p>
+    <w:p>
+      <w:r>
+        <w:rPr>
+          <w:rFonts w:hint="eastAsia"/>
+        </w:rPr>
+        <w:t>编辑实际上是一种命令，但是编辑又分为很多种类，编辑的前置条件是选择。</w:t>
+      </w:r>
+    </w:p>
+    <w:p>
+      <w:r>
+        <w:rPr>
+          <w:rFonts w:hint="eastAsia"/>
+        </w:rPr>
+        <w:t>选择是将所有我们想选中的对象标识为选中的过程。选择可以选择一个，也可以选择很多个。</w:t>
+      </w:r>
+    </w:p>
+    <w:p>
+      <w:r>
+        <w:rPr>
+          <w:rFonts w:hint="eastAsia"/>
+        </w:rPr>
+        <w:t>当选择一个时，我们可以对选中项进行任意操作。当选中多个时，我们不能进行编辑操作，但是可以移动、缩放、删除选中项。</w:t>
+      </w:r>
+      <w:r>
+        <w:rPr>
+          <w:rFonts w:hint="eastAsia"/>
+        </w:rPr>
+        <w:t>选中实际上是将所有符合条件的选项纳入一个</w:t>
       </w:r>
       <w:proofErr w:type="spellStart"/>
       <w:r>
@@ -255,51 +499,407 @@
         <w:rPr>
           <w:rFonts w:hint="eastAsia"/>
         </w:rPr>
-        <w:t>，其他的数据类型</w:t>
-      </w:r>
-      <w:r>
-        <w:rPr>
-          <w:rFonts w:hint="eastAsia"/>
-        </w:rPr>
-        <w:t>继承于这个</w:t>
-      </w:r>
-      <w:proofErr w:type="spellStart"/>
-      <w:r>
-        <w:rPr>
-          <w:rFonts w:hint="eastAsia"/>
-        </w:rPr>
-        <w:t>mapobject</w:t>
-      </w:r>
-      <w:proofErr w:type="spellEnd"/>
-      <w:r>
-        <w:rPr>
-          <w:rFonts w:hint="eastAsia"/>
-        </w:rPr>
-        <w:t>，对于同一数组里的，分配相同的z值</w:t>
-      </w:r>
-    </w:p>
-    <w:p/>
-    <w:p>
-      <w:pPr>
-        <w:rPr>
-          <w:rFonts w:hint="eastAsia"/>
-        </w:rPr>
-      </w:pPr>
-    </w:p>
-    <w:p>
-      <w:pPr>
-        <w:rPr>
-          <w:rFonts w:hint="eastAsia"/>
-        </w:rPr>
-      </w:pPr>
-    </w:p>
-    <w:p>
-      <w:pPr>
-        <w:rPr>
-          <w:rFonts w:hint="eastAsia"/>
-        </w:rPr>
-      </w:pPr>
-    </w:p>
+        <w:t>*的数组中，编辑的特点是我们不需要增加选项，但是需要快速的随机访问操作。</w:t>
+      </w:r>
+    </w:p>
+    <w:p/>
+    <w:p/>
+    <w:p>
+      <w:pPr>
+        <w:rPr>
+          <w:rFonts w:hint="eastAsia"/>
+        </w:rPr>
+      </w:pPr>
+    </w:p>
+    <w:p>
+      <w:r>
+        <w:rPr>
+          <w:rFonts w:hint="eastAsia"/>
+        </w:rPr>
+        <w:t>编辑过程中</w:t>
+      </w:r>
+      <w:r>
+        <w:rPr>
+          <w:rFonts w:hint="eastAsia"/>
+        </w:rPr>
+        <w:t>会有取消编辑操作，因为我们传入的是指针</w:t>
+      </w:r>
+      <w:r>
+        <w:rPr>
+          <w:rFonts w:hint="eastAsia"/>
+        </w:rPr>
+        <w:t>，直接对指针编辑会导致数据改变无法复原。一个办法是利用</w:t>
+      </w:r>
+      <w:r>
+        <w:rPr>
+          <w:rFonts w:hint="eastAsia"/>
+          <w:b/>
+          <w:bCs/>
+        </w:rPr>
+        <w:t>原型模式</w:t>
+      </w:r>
+      <w:r>
+        <w:rPr>
+          <w:rFonts w:hint="eastAsia"/>
+        </w:rPr>
+        <w:t>对目标项进行复制</w:t>
+      </w:r>
+      <w:r>
+        <w:rPr>
+          <w:rFonts w:hint="eastAsia"/>
+        </w:rPr>
+        <w:t>。</w:t>
+      </w:r>
+    </w:p>
+    <w:p/>
+    <w:p>
+      <w:pPr>
+        <w:rPr>
+          <w:rFonts w:hint="eastAsia"/>
+        </w:rPr>
+      </w:pPr>
+    </w:p>
+    <w:p/>
+    <w:p/>
+    <w:p>
+      <w:r>
+        <w:rPr>
+          <w:rFonts w:hint="eastAsia"/>
+        </w:rPr>
+        <w:t>编辑结束后</w:t>
+      </w:r>
+    </w:p>
+    <w:p/>
+    <w:p/>
+    <w:p/>
+    <w:p>
+      <w:r>
+        <w:rPr>
+          <w:rFonts w:hint="eastAsia"/>
+        </w:rPr>
+        <w:t>编辑结束后如果想撤回编辑，那么我们需</w:t>
+      </w:r>
+      <w:r>
+        <w:rPr>
+          <w:rFonts w:hint="eastAsia"/>
+        </w:rPr>
+        <w:t>要一个备忘录模式，可以撤回我们的修改。</w:t>
+      </w:r>
+    </w:p>
+    <w:p>
+      <w:pPr>
+        <w:rPr>
+          <w:rFonts w:hint="eastAsia"/>
+        </w:rPr>
+      </w:pPr>
+    </w:p>
+    <w:p/>
+    <w:p/>
+    <w:p/>
+    <w:p/>
+    <w:p/>
+    <w:p/>
+    <w:p/>
+    <w:p/>
+    <w:p/>
+    <w:p/>
+    <w:p/>
+    <w:p/>
+    <w:p/>
+    <w:p/>
+    <w:p/>
+    <w:p/>
+    <w:p/>
+    <w:p/>
+    <w:p/>
+    <w:p/>
+    <w:p/>
+    <w:p/>
+    <w:p/>
+    <w:p/>
+    <w:p/>
+    <w:p/>
+    <w:p/>
+    <w:p/>
+    <w:p/>
+    <w:p/>
+    <w:p/>
+    <w:p/>
+    <w:p/>
+    <w:p>
+      <w:pPr>
+        <w:rPr>
+          <w:rFonts w:hint="eastAsia"/>
+        </w:rPr>
+      </w:pPr>
+    </w:p>
+    <w:p>
+      <w:r>
+        <w:rPr>
+          <w:rFonts w:hint="eastAsia"/>
+        </w:rPr>
+        <w:t>对于编辑，一次选中可以让很多item都被选中，但是只能进行移动 缩放 删除 这些功能，要实现这个功能，我们需要重写</w:t>
+      </w:r>
+      <w:proofErr w:type="spellStart"/>
+      <w:r>
+        <w:rPr>
+          <w:rFonts w:hint="eastAsia"/>
+        </w:rPr>
+        <w:t>itemAt</w:t>
+      </w:r>
+      <w:proofErr w:type="spellEnd"/>
+      <w:r>
+        <w:rPr>
+          <w:rFonts w:hint="eastAsia"/>
+        </w:rPr>
+        <w:t>和选择函数。重写的方向时改变返回值，实际上这已经不是一种重写了。</w:t>
+      </w:r>
+    </w:p>
+    <w:p/>
+    <w:p>
+      <w:pPr>
+        <w:rPr>
+          <w:rFonts w:hint="eastAsia"/>
+        </w:rPr>
+      </w:pPr>
+    </w:p>
+    <w:p>
+      <w:proofErr w:type="spellStart"/>
+      <w:r>
+        <w:t>QGraphicsItem</w:t>
+      </w:r>
+      <w:proofErr w:type="spellEnd"/>
+      <w:r>
+        <w:t xml:space="preserve"> *</w:t>
+      </w:r>
+      <w:proofErr w:type="spellStart"/>
+      <w:r>
+        <w:t>QGraphicsScene</w:t>
+      </w:r>
+      <w:proofErr w:type="spellEnd"/>
+      <w:r>
+        <w:t>::</w:t>
+      </w:r>
+      <w:proofErr w:type="spellStart"/>
+      <w:r>
+        <w:t>itemAt</w:t>
+      </w:r>
+      <w:proofErr w:type="spellEnd"/>
+      <w:r>
+        <w:t xml:space="preserve">(const </w:t>
+      </w:r>
+      <w:proofErr w:type="spellStart"/>
+      <w:r>
+        <w:t>QPointF</w:t>
+      </w:r>
+      <w:proofErr w:type="spellEnd"/>
+      <w:r>
+        <w:t xml:space="preserve"> &amp;position, const </w:t>
+      </w:r>
+      <w:proofErr w:type="spellStart"/>
+      <w:r>
+        <w:t>QTransform</w:t>
+      </w:r>
+      <w:proofErr w:type="spellEnd"/>
+      <w:r>
+        <w:t xml:space="preserve"> &amp;</w:t>
+      </w:r>
+      <w:proofErr w:type="spellStart"/>
+      <w:r>
+        <w:t>deviceTransform</w:t>
+      </w:r>
+      <w:proofErr w:type="spellEnd"/>
+      <w:r>
+        <w:t>) const</w:t>
+      </w:r>
+    </w:p>
+    <w:p>
+      <w:r>
+        <w:t>{</w:t>
+      </w:r>
+    </w:p>
+    <w:p>
+      <w:r>
+        <w:t xml:space="preserve">    const QList&lt;</w:t>
+      </w:r>
+      <w:proofErr w:type="spellStart"/>
+      <w:r>
+        <w:t>QGraphicsItem</w:t>
+      </w:r>
+      <w:proofErr w:type="spellEnd"/>
+      <w:r>
+        <w:t xml:space="preserve"> *&gt; </w:t>
+      </w:r>
+      <w:proofErr w:type="spellStart"/>
+      <w:r>
+        <w:t>itemsAtPoint</w:t>
+      </w:r>
+      <w:proofErr w:type="spellEnd"/>
+      <w:r>
+        <w:t xml:space="preserve"> = items(position, Qt::</w:t>
+      </w:r>
+      <w:proofErr w:type="spellStart"/>
+      <w:r>
+        <w:t>IntersectsItemShape</w:t>
+      </w:r>
+      <w:proofErr w:type="spellEnd"/>
+      <w:r>
+        <w:t>,</w:t>
+      </w:r>
+    </w:p>
+    <w:p>
+      <w:r>
+        <w:t xml:space="preserve">                                                      Qt::</w:t>
+      </w:r>
+      <w:proofErr w:type="spellStart"/>
+      <w:r>
+        <w:t>DescendingOrder</w:t>
+      </w:r>
+      <w:proofErr w:type="spellEnd"/>
+      <w:r>
+        <w:t xml:space="preserve">, </w:t>
+      </w:r>
+      <w:proofErr w:type="spellStart"/>
+      <w:r>
+        <w:t>deviceTransform</w:t>
+      </w:r>
+      <w:proofErr w:type="spellEnd"/>
+      <w:r>
+        <w:t>);</w:t>
+      </w:r>
+    </w:p>
+    <w:p>
+      <w:r>
+        <w:t xml:space="preserve">    return </w:t>
+      </w:r>
+      <w:proofErr w:type="spellStart"/>
+      <w:r>
+        <w:t>itemsAtPoint.isEmpty</w:t>
+      </w:r>
+      <w:proofErr w:type="spellEnd"/>
+      <w:r>
+        <w:t xml:space="preserve">() ? </w:t>
+      </w:r>
+      <w:proofErr w:type="spellStart"/>
+      <w:r>
+        <w:t>nullptr</w:t>
+      </w:r>
+      <w:proofErr w:type="spellEnd"/>
+      <w:r>
+        <w:t xml:space="preserve"> : </w:t>
+      </w:r>
+      <w:proofErr w:type="spellStart"/>
+      <w:r>
+        <w:t>itemsAtPoint.first</w:t>
+      </w:r>
+      <w:proofErr w:type="spellEnd"/>
+      <w:r>
+        <w:t>();</w:t>
+      </w:r>
+    </w:p>
+    <w:p>
+      <w:r>
+        <w:t>}</w:t>
+      </w:r>
+    </w:p>
+    <w:p/>
+    <w:p>
+      <w:r>
+        <w:rPr>
+          <w:rFonts w:hint="eastAsia"/>
+        </w:rPr>
+        <w:lastRenderedPageBreak/>
+        <w:t>选择在地图模块这里的选择实际上也是一种命令，信号在鼠标松开时触发。</w:t>
+      </w:r>
+    </w:p>
+    <w:p>
+      <w:pPr>
+        <w:rPr>
+          <w:rFonts w:hint="eastAsia"/>
+        </w:rPr>
+      </w:pPr>
+    </w:p>
+    <w:p>
+      <w:pPr>
+        <w:rPr>
+          <w:rFonts w:hint="eastAsia"/>
+        </w:rPr>
+      </w:pPr>
+    </w:p>
+    <w:p>
+      <w:r>
+        <w:rPr>
+          <w:rFonts w:hint="eastAsia"/>
+        </w:rPr>
+        <w:t>这里的对对象的修改需要命令模式。</w:t>
+      </w:r>
+    </w:p>
+    <w:p/>
+    <w:p>
+      <w:pPr>
+        <w:rPr>
+          <w:rFonts w:hint="eastAsia"/>
+        </w:rPr>
+      </w:pPr>
+      <w:r>
+        <w:rPr>
+          <w:rFonts w:hint="eastAsia"/>
+        </w:rPr>
+        <w:t>因为我们使用的是对象类的指针，任何直接的修改都会导致内容的改变，就无法实现取消修改的功能，所以我们需要</w:t>
+      </w:r>
+      <w:r>
+        <w:rPr>
+          <w:rFonts w:hint="eastAsia"/>
+          <w:b/>
+          <w:bCs/>
+        </w:rPr>
+        <w:t>原型模式</w:t>
+      </w:r>
+      <w:r>
+        <w:rPr>
+          <w:rFonts w:hint="eastAsia"/>
+        </w:rPr>
+        <w:t>对选择到的对象进行拷贝。</w:t>
+      </w:r>
+    </w:p>
+    <w:p>
+      <w:pPr>
+        <w:rPr>
+          <w:rFonts w:hint="eastAsia"/>
+        </w:rPr>
+      </w:pPr>
+    </w:p>
+    <w:p>
+      <w:pPr>
+        <w:rPr>
+          <w:rFonts w:hint="eastAsia"/>
+        </w:rPr>
+      </w:pPr>
+    </w:p>
+    <w:p>
+      <w:pPr>
+        <w:rPr>
+          <w:rFonts w:hint="eastAsia"/>
+        </w:rPr>
+      </w:pPr>
+    </w:p>
+    <w:p/>
+    <w:p>
+      <w:pPr>
+        <w:rPr>
+          <w:rFonts w:hint="eastAsia"/>
+        </w:rPr>
+      </w:pPr>
+    </w:p>
+    <w:p>
+      <w:pPr>
+        <w:rPr>
+          <w:rFonts w:hint="eastAsia"/>
+        </w:rPr>
+      </w:pPr>
+    </w:p>
+    <w:p/>
+    <w:p/>
     <w:p/>
     <w:sectPr>
       <w:pgSz w:w="11906" w:h="16838"/>
@@ -914,6 +1514,20 @@
       <w:szCs w:val="32"/>
     </w:rPr>
   </w:style>
+  <w:style w:type="paragraph" w:styleId="a7">
+    <w:name w:val="caption"/>
+    <w:basedOn w:val="a"/>
+    <w:next w:val="a"/>
+    <w:uiPriority w:val="35"/>
+    <w:unhideWhenUsed/>
+    <w:qFormat/>
+    <w:rsid w:val="00811F45"/>
+    <w:rPr>
+      <w:rFonts w:asciiTheme="majorHAnsi" w:eastAsia="黑体" w:hAnsiTheme="majorHAnsi" w:cstheme="majorBidi"/>
+      <w:sz w:val="20"/>
+      <w:szCs w:val="20"/>
+    </w:rPr>
+  </w:style>
 </w:styles>
 </file>
 

</xml_diff>